<commit_message>
elaborated the staging process
</commit_message>
<xml_diff>
--- a/Git&Github.docx
+++ b/Git&Github.docx
@@ -15,6 +15,65 @@
     <w:p>
       <w:pPr>
         <w:rPr>
+          <w:b/>
+          <w:bCs/>
+        </w:rPr>
+      </w:pPr>
+      <w:r>
+        <w:rPr>
+          <w:b/>
+          <w:bCs/>
+        </w:rPr>
+        <w:t>Basic Steps Handling local repos</w:t>
+      </w:r>
+    </w:p>
+    <w:p>
+      <w:pPr>
+        <w:pStyle w:val="ListParagraph"/>
+        <w:numPr>
+          <w:ilvl w:val="0"/>
+          <w:numId w:val="1"/>
+        </w:numPr>
+      </w:pPr>
+      <w:r>
+        <w:t>Create a local repo in the folder</w:t>
+      </w:r>
+    </w:p>
+    <w:p>
+      <w:pPr>
+        <w:pStyle w:val="ListParagraph"/>
+        <w:numPr>
+          <w:ilvl w:val="0"/>
+          <w:numId w:val="1"/>
+        </w:numPr>
+      </w:pPr>
+      <w:r>
+        <w:t>Stage files in it</w:t>
+      </w:r>
+    </w:p>
+    <w:p>
+      <w:pPr>
+        <w:pStyle w:val="ListParagraph"/>
+        <w:numPr>
+          <w:ilvl w:val="0"/>
+          <w:numId w:val="1"/>
+        </w:numPr>
+      </w:pPr>
+      <w:r>
+        <w:t>Commit files</w:t>
+      </w:r>
+    </w:p>
+    <w:p>
+      <w:pPr>
+        <w:rPr>
+          <w:i/>
+          <w:iCs/>
+        </w:rPr>
+      </w:pPr>
+    </w:p>
+    <w:p>
+      <w:pPr>
+        <w:rPr>
           <w:i/>
           <w:iCs/>
         </w:rPr>
@@ -50,11 +109,270 @@
       <w:r>
         <w:t xml:space="preserve">to initialize the git at the current </w:t>
       </w:r>
-      <w:proofErr w:type="spellStart"/>
-      <w:r>
-        <w:t>directiory</w:t>
-      </w:r>
-      <w:proofErr w:type="spellEnd"/>
+      <w:r>
+        <w:t>directory</w:t>
+      </w:r>
+    </w:p>
+    <w:p>
+      <w:pPr>
+        <w:ind w:firstLine="720"/>
+      </w:pPr>
+      <w:r>
+        <w:t xml:space="preserve">creates a </w:t>
+      </w:r>
+      <w:proofErr w:type="gramStart"/>
+      <w:r>
+        <w:t>hidden .git</w:t>
+      </w:r>
+      <w:proofErr w:type="gramEnd"/>
+      <w:r>
+        <w:t xml:space="preserve"> folder that will keep track of </w:t>
+      </w:r>
+      <w:proofErr w:type="spellStart"/>
+      <w:r>
+        <w:t>you</w:t>
+      </w:r>
+      <w:proofErr w:type="spellEnd"/>
+      <w:r>
+        <w:t xml:space="preserve"> files, changes, edits.</w:t>
+      </w:r>
+    </w:p>
+    <w:p>
+      <w:pPr>
+        <w:ind w:firstLine="720"/>
+      </w:pPr>
+      <w:r>
+        <w:t>the first stage is always to initialize an empty git repository</w:t>
+      </w:r>
+    </w:p>
+    <w:p>
+      <w:pPr>
+        <w:rPr>
+          <w:i/>
+          <w:iCs/>
+        </w:rPr>
+      </w:pPr>
+      <w:r>
+        <w:rPr>
+          <w:i/>
+          <w:iCs/>
+        </w:rPr>
+        <w:t xml:space="preserve">git status  </w:t>
+      </w:r>
+    </w:p>
+    <w:p>
+      <w:pPr>
+        <w:ind w:firstLine="720"/>
+      </w:pPr>
+      <w:r>
+        <w:t>to check the commit status of the repo</w:t>
+      </w:r>
+    </w:p>
+    <w:p>
+      <w:r>
+        <w:tab/>
+        <w:t xml:space="preserve">it will show the changed, </w:t>
+      </w:r>
+      <w:proofErr w:type="spellStart"/>
+      <w:r>
+        <w:t>unstaged</w:t>
+      </w:r>
+      <w:proofErr w:type="spellEnd"/>
+      <w:r>
+        <w:t xml:space="preserve"> files</w:t>
+      </w:r>
+    </w:p>
+    <w:p>
+      <w:pPr>
+        <w:rPr>
+          <w:i/>
+          <w:iCs/>
+        </w:rPr>
+      </w:pPr>
+      <w:r>
+        <w:rPr>
+          <w:i/>
+          <w:iCs/>
+        </w:rPr>
+        <w:t xml:space="preserve">git </w:t>
+      </w:r>
+      <w:proofErr w:type="gramStart"/>
+      <w:r>
+        <w:rPr>
+          <w:i/>
+          <w:iCs/>
+        </w:rPr>
+        <w:t>add</w:t>
+      </w:r>
+      <w:proofErr w:type="gramEnd"/>
+    </w:p>
+    <w:p>
+      <w:r>
+        <w:tab/>
+        <w:t>add files to staging area</w:t>
+      </w:r>
+    </w:p>
+    <w:p>
+      <w:r>
+        <w:tab/>
+        <w:t xml:space="preserve">only staged items can be </w:t>
+      </w:r>
+      <w:r>
+        <w:t xml:space="preserve">committed, when you do ‘git commit’ all the staged files get </w:t>
+      </w:r>
+      <w:proofErr w:type="spellStart"/>
+      <w:r>
+        <w:t>commited</w:t>
+      </w:r>
+      <w:proofErr w:type="spellEnd"/>
+    </w:p>
+    <w:p>
+      <w:pPr>
+        <w:rPr>
+          <w:color w:val="0070C0"/>
+        </w:rPr>
+      </w:pPr>
+    </w:p>
+    <w:p>
+      <w:pPr>
+        <w:rPr>
+          <w:color w:val="0070C0"/>
+        </w:rPr>
+      </w:pPr>
+      <w:r>
+        <w:rPr>
+          <w:color w:val="0070C0"/>
+        </w:rPr>
+        <w:t xml:space="preserve">*you might wonder why do I need to stage first? Direct commit </w:t>
+      </w:r>
+      <w:proofErr w:type="spellStart"/>
+      <w:r>
+        <w:rPr>
+          <w:color w:val="0070C0"/>
+        </w:rPr>
+        <w:t>kem</w:t>
+      </w:r>
+      <w:proofErr w:type="spellEnd"/>
+      <w:r>
+        <w:rPr>
+          <w:color w:val="0070C0"/>
+        </w:rPr>
+        <w:t xml:space="preserve"> no </w:t>
+      </w:r>
+      <w:proofErr w:type="spellStart"/>
+      <w:r>
+        <w:rPr>
+          <w:color w:val="0070C0"/>
+        </w:rPr>
+        <w:t>karai</w:t>
+      </w:r>
+      <w:proofErr w:type="spellEnd"/>
+      <w:r>
+        <w:rPr>
+          <w:color w:val="0070C0"/>
+        </w:rPr>
+        <w:t xml:space="preserve">? Wont it be easier if git worked like that? While that can be done, </w:t>
+      </w:r>
+      <w:proofErr w:type="spellStart"/>
+      <w:r>
+        <w:rPr>
+          <w:color w:val="0070C0"/>
+        </w:rPr>
+        <w:t>its</w:t>
+      </w:r>
+      <w:proofErr w:type="spellEnd"/>
+      <w:r>
+        <w:rPr>
+          <w:color w:val="0070C0"/>
+        </w:rPr>
+        <w:t xml:space="preserve"> not advisable</w:t>
+      </w:r>
+    </w:p>
+    <w:p>
+      <w:pPr>
+        <w:rPr>
+          <w:color w:val="0070C0"/>
+        </w:rPr>
+      </w:pPr>
+      <w:r>
+        <w:rPr>
+          <w:color w:val="0070C0"/>
+        </w:rPr>
+        <w:t xml:space="preserve">Suppose </w:t>
+      </w:r>
+      <w:r>
+        <w:rPr>
+          <w:color w:val="0070C0"/>
+        </w:rPr>
+        <w:t>you’re</w:t>
+      </w:r>
+      <w:r>
+        <w:rPr>
+          <w:color w:val="0070C0"/>
+        </w:rPr>
+        <w:t xml:space="preserve"> working on a app, you need to add a feature and improve the overall UI, you successfully upgrade the </w:t>
+      </w:r>
+      <w:r>
+        <w:rPr>
+          <w:color w:val="0070C0"/>
+        </w:rPr>
+        <w:t>UI</w:t>
+      </w:r>
+      <w:r>
+        <w:rPr>
+          <w:color w:val="0070C0"/>
+        </w:rPr>
+        <w:t xml:space="preserve"> but the feature you’ve been trying to add is not happening from you, now you think since the </w:t>
+      </w:r>
+      <w:r>
+        <w:rPr>
+          <w:color w:val="0070C0"/>
+        </w:rPr>
+        <w:t>UI</w:t>
+      </w:r>
+      <w:r>
+        <w:rPr>
+          <w:color w:val="0070C0"/>
+        </w:rPr>
+        <w:t xml:space="preserve"> is already done you might as well push it to </w:t>
+      </w:r>
+      <w:r>
+        <w:rPr>
+          <w:color w:val="0070C0"/>
+        </w:rPr>
+        <w:t>everyone’s</w:t>
+      </w:r>
+      <w:r>
+        <w:rPr>
+          <w:color w:val="0070C0"/>
+        </w:rPr>
+        <w:t xml:space="preserve"> devices but if there was a direct commit how would you choose </w:t>
+      </w:r>
+      <w:r>
+        <w:rPr>
+          <w:color w:val="0070C0"/>
+        </w:rPr>
+        <w:t>specific files to be pushed, you can say one could’ve specified all the files for commit, but what if you had hundreds or thousands of files, thankfully git thought of that</w:t>
+      </w:r>
+      <w:r>
+        <w:rPr>
+          <w:color w:val="0070C0"/>
+        </w:rPr>
+        <w:t xml:space="preserve"> you can just stage the UI file and commit it alone, leaving the incomplete feature file for later.</w:t>
+      </w:r>
+      <w:r>
+        <w:rPr>
+          <w:color w:val="0070C0"/>
+        </w:rPr>
+        <w:t>*</w:t>
+      </w:r>
+    </w:p>
+    <w:p>
+      <w:pPr>
+        <w:rPr>
+          <w:color w:val="0070C0"/>
+        </w:rPr>
+      </w:pPr>
     </w:p>
     <w:p>
       <w:pPr>
@@ -91,7 +409,7 @@
           <w:i/>
           <w:iCs/>
         </w:rPr>
-        <w:t xml:space="preserve">git status  </w:t>
+        <w:t xml:space="preserve">git diff &lt;filename&gt;  </w:t>
       </w:r>
     </w:p>
     <w:p>
@@ -99,36 +417,11 @@
         <w:ind w:firstLine="720"/>
       </w:pPr>
       <w:r>
-        <w:t>to check the commit status of the repo</w:t>
-      </w:r>
-    </w:p>
-    <w:p>
-      <w:pPr>
-        <w:rPr>
-          <w:i/>
-          <w:iCs/>
-        </w:rPr>
-      </w:pPr>
-      <w:r>
-        <w:rPr>
-          <w:i/>
-          <w:iCs/>
-        </w:rPr>
-        <w:t xml:space="preserve">git diff &lt;filename&gt;  </w:t>
-      </w:r>
-    </w:p>
-    <w:p>
-      <w:pPr>
-        <w:ind w:firstLine="720"/>
-      </w:pPr>
-      <w:r>
         <w:t xml:space="preserve">to check what changes </w:t>
       </w:r>
-      <w:proofErr w:type="spellStart"/>
-      <w:r>
-        <w:t>occured</w:t>
-      </w:r>
-      <w:proofErr w:type="spellEnd"/>
+      <w:r>
+        <w:t>occurred</w:t>
+      </w:r>
       <w:r>
         <w:t xml:space="preserve"> in a file</w:t>
       </w:r>
@@ -145,6 +438,7 @@
           <w:i/>
           <w:iCs/>
         </w:rPr>
+        <w:lastRenderedPageBreak/>
         <w:t xml:space="preserve">git log  </w:t>
       </w:r>
     </w:p>
@@ -335,11 +629,9 @@
       <w:pPr>
         <w:ind w:firstLine="720"/>
       </w:pPr>
-      <w:proofErr w:type="spellStart"/>
-      <w:r>
-        <w:t>switchse</w:t>
-      </w:r>
-      <w:proofErr w:type="spellEnd"/>
+      <w:r>
+        <w:t>switches</w:t>
+      </w:r>
       <w:r>
         <w:t xml:space="preserve"> to master branch</w:t>
       </w:r>
@@ -655,18 +947,6 @@
       </w:r>
       <w:proofErr w:type="spellEnd"/>
     </w:p>
-    <w:p>
-      <w:proofErr w:type="gramStart"/>
-      <w:r>
-        <w:lastRenderedPageBreak/>
-        <w:t>query :</w:t>
-      </w:r>
-      <w:proofErr w:type="gramEnd"/>
-      <w:r>
-        <w:t xml:space="preserve"> staged and unstaged area?</w:t>
-      </w:r>
-    </w:p>
-    <w:p/>
     <w:p>
       <w:pPr>
         <w:rPr>
@@ -869,21 +1149,24 @@
           <w:u w:val="single"/>
         </w:rPr>
       </w:pPr>
-      <w:r>
+    </w:p>
+    <w:p>
+      <w:pPr>
+        <w:jc w:val="center"/>
         <w:rPr>
           <w:sz w:val="32"/>
           <w:szCs w:val="32"/>
           <w:u w:val="single"/>
         </w:rPr>
-        <w:t>Uploading local repo to G</w:t>
-      </w:r>
+      </w:pPr>
       <w:r>
         <w:rPr>
           <w:sz w:val="32"/>
           <w:szCs w:val="32"/>
           <w:u w:val="single"/>
         </w:rPr>
-        <w:t>i</w:t>
+        <w:lastRenderedPageBreak/>
+        <w:t>Uploading local repo to G</w:t>
       </w:r>
       <w:r>
         <w:rPr>
@@ -891,7 +1174,7 @@
           <w:szCs w:val="32"/>
           <w:u w:val="single"/>
         </w:rPr>
-        <w:t>t</w:t>
+        <w:t>i</w:t>
       </w:r>
       <w:r>
         <w:rPr>
@@ -899,7 +1182,7 @@
           <w:szCs w:val="32"/>
           <w:u w:val="single"/>
         </w:rPr>
-        <w:t>H</w:t>
+        <w:t>t</w:t>
       </w:r>
       <w:r>
         <w:rPr>
@@ -907,6 +1190,14 @@
           <w:szCs w:val="32"/>
           <w:u w:val="single"/>
         </w:rPr>
+        <w:t>H</w:t>
+      </w:r>
+      <w:r>
+        <w:rPr>
+          <w:sz w:val="32"/>
+          <w:szCs w:val="32"/>
+          <w:u w:val="single"/>
+        </w:rPr>
         <w:t>ub</w:t>
       </w:r>
     </w:p>
@@ -959,14 +1250,7 @@
           <w:i/>
           <w:iCs/>
         </w:rPr>
-        <w:t xml:space="preserve">git remote add </w:t>
-      </w:r>
-      <w:r>
-        <w:rPr>
-          <w:i/>
-          <w:iCs/>
-        </w:rPr>
-        <w:t>&lt;</w:t>
+        <w:t>git remote add &lt;</w:t>
       </w:r>
       <w:proofErr w:type="spellStart"/>
       <w:r>
@@ -982,14 +1266,7 @@
           <w:i/>
           <w:iCs/>
         </w:rPr>
-        <w:t>&gt;</w:t>
-      </w:r>
-      <w:r>
-        <w:rPr>
-          <w:i/>
-          <w:iCs/>
-        </w:rPr>
-        <w:t xml:space="preserve"> &lt;REMOTE_URL&gt;</w:t>
+        <w:t>&gt; &lt;REMOTE_URL&gt;</w:t>
       </w:r>
     </w:p>
     <w:p>
@@ -1028,111 +1305,106 @@
           <w:color w:val="24292E"/>
           <w:bdr w:val="none" w:sz="0" w:space="0" w:color="auto" w:frame="1"/>
         </w:rPr>
-        <w:t>git remote add origin https://github.com/octocat/Spoon-Knife</w:t>
-      </w:r>
-      <w:r>
-        <w:rPr>
+        <w:t>git remote add origin https://github.com/octocat/Spoon-Knife.git</w:t>
+      </w:r>
+    </w:p>
+    <w:p>
+      <w:r>
+        <w:t xml:space="preserve">Step 4: push </w:t>
+      </w:r>
+      <w:r>
+        <w:t xml:space="preserve">the local repo to </w:t>
+      </w:r>
+      <w:proofErr w:type="spellStart"/>
+      <w:r>
+        <w:t>github</w:t>
+      </w:r>
+      <w:proofErr w:type="spellEnd"/>
+      <w:r>
+        <w:t xml:space="preserve"> branch now by</w:t>
+      </w:r>
+      <w:r>
+        <w:t xml:space="preserve"> </w:t>
+      </w:r>
+    </w:p>
+    <w:p>
+      <w:pPr>
+        <w:ind w:firstLine="720"/>
+        <w:rPr>
+          <w:i/>
+          <w:iCs/>
+        </w:rPr>
+      </w:pPr>
+      <w:r>
+        <w:rPr>
+          <w:i/>
+          <w:iCs/>
+        </w:rPr>
+        <w:t>git push &lt;</w:t>
+      </w:r>
+      <w:proofErr w:type="spellStart"/>
+      <w:r>
+        <w:rPr>
+          <w:i/>
+          <w:iCs/>
+        </w:rPr>
+        <w:t>Branch_name</w:t>
+      </w:r>
+      <w:proofErr w:type="spellEnd"/>
+      <w:r>
+        <w:rPr>
+          <w:i/>
+          <w:iCs/>
+        </w:rPr>
+        <w:t>&gt; &lt;</w:t>
+      </w:r>
+      <w:proofErr w:type="spellStart"/>
+      <w:r>
+        <w:rPr>
+          <w:i/>
+          <w:iCs/>
+        </w:rPr>
+        <w:t>Remote_branch_name</w:t>
+      </w:r>
+      <w:proofErr w:type="spellEnd"/>
+      <w:r>
+        <w:rPr>
+          <w:i/>
+          <w:iCs/>
+        </w:rPr>
+        <w:t>&gt;</w:t>
+      </w:r>
+    </w:p>
+    <w:p>
+      <w:pPr>
+        <w:pStyle w:val="HTMLPreformatted"/>
+        <w:shd w:val="clear" w:color="auto" w:fill="F6F8FA"/>
+        <w:rPr>
+          <w:rStyle w:val="HTMLCode"/>
           <w:rFonts w:ascii="Consolas" w:hAnsi="Consolas"/>
           <w:i/>
           <w:iCs/>
           <w:color w:val="24292E"/>
           <w:bdr w:val="none" w:sz="0" w:space="0" w:color="auto" w:frame="1"/>
         </w:rPr>
-        <w:t>.git</w:t>
-      </w:r>
-    </w:p>
-    <w:p>
-      <w:r>
-        <w:t xml:space="preserve">Step 4: push </w:t>
-      </w:r>
-      <w:r>
-        <w:t xml:space="preserve">the local repo to </w:t>
-      </w:r>
-      <w:proofErr w:type="spellStart"/>
-      <w:r>
-        <w:t>github</w:t>
-      </w:r>
-      <w:proofErr w:type="spellEnd"/>
-      <w:r>
-        <w:t xml:space="preserve"> branch now by</w:t>
-      </w:r>
-      <w:r>
+      </w:pPr>
+      <w:proofErr w:type="gramStart"/>
+      <w:r>
+        <w:rPr>
+          <w:i/>
+          <w:iCs/>
+        </w:rPr>
+        <w:t>i.e.</w:t>
+      </w:r>
+      <w:proofErr w:type="gramEnd"/>
+      <w:r>
+        <w:rPr>
+          <w:i/>
+          <w:iCs/>
+        </w:rPr>
         <w:t xml:space="preserve"> </w:t>
       </w:r>
-    </w:p>
-    <w:p>
-      <w:pPr>
-        <w:ind w:firstLine="720"/>
-        <w:rPr>
-          <w:i/>
-          <w:iCs/>
-        </w:rPr>
-      </w:pPr>
-      <w:r>
-        <w:rPr>
-          <w:i/>
-          <w:iCs/>
-        </w:rPr>
-        <w:t xml:space="preserve">git push </w:t>
-      </w:r>
-      <w:r>
-        <w:rPr>
-          <w:i/>
-          <w:iCs/>
-        </w:rPr>
-        <w:t>&lt;</w:t>
-      </w:r>
-      <w:proofErr w:type="spellStart"/>
-      <w:r>
-        <w:rPr>
-          <w:i/>
-          <w:iCs/>
-        </w:rPr>
-        <w:t>Branch_name</w:t>
-      </w:r>
-      <w:proofErr w:type="spellEnd"/>
-      <w:r>
-        <w:rPr>
-          <w:i/>
-          <w:iCs/>
-        </w:rPr>
-        <w:t>&gt;</w:t>
-      </w:r>
-      <w:r>
-        <w:rPr>
-          <w:i/>
-          <w:iCs/>
-        </w:rPr>
-        <w:t xml:space="preserve"> </w:t>
-      </w:r>
-      <w:r>
-        <w:rPr>
-          <w:i/>
-          <w:iCs/>
-        </w:rPr>
-        <w:t>&lt;</w:t>
-      </w:r>
-      <w:proofErr w:type="spellStart"/>
-      <w:r>
-        <w:rPr>
-          <w:i/>
-          <w:iCs/>
-        </w:rPr>
-        <w:t>Remote_branch_name</w:t>
-      </w:r>
-      <w:proofErr w:type="spellEnd"/>
-      <w:r>
-        <w:rPr>
-          <w:i/>
-          <w:iCs/>
-        </w:rPr>
-        <w:t>&gt;</w:t>
-      </w:r>
-    </w:p>
-    <w:p>
-      <w:pPr>
-        <w:pStyle w:val="HTMLPreformatted"/>
-        <w:shd w:val="clear" w:color="auto" w:fill="F6F8FA"/>
+      <w:r>
         <w:rPr>
           <w:rStyle w:val="HTMLCode"/>
           <w:rFonts w:ascii="Consolas" w:hAnsi="Consolas"/>
@@ -1141,44 +1413,7 @@
           <w:color w:val="24292E"/>
           <w:bdr w:val="none" w:sz="0" w:space="0" w:color="auto" w:frame="1"/>
         </w:rPr>
-      </w:pPr>
-      <w:proofErr w:type="gramStart"/>
-      <w:r>
-        <w:rPr>
-          <w:i/>
-          <w:iCs/>
-        </w:rPr>
-        <w:t>i.e.</w:t>
-      </w:r>
-      <w:proofErr w:type="gramEnd"/>
-      <w:r>
-        <w:rPr>
-          <w:i/>
-          <w:iCs/>
-        </w:rPr>
-        <w:t xml:space="preserve"> </w:t>
-      </w:r>
-      <w:r>
-        <w:rPr>
-          <w:rStyle w:val="HTMLCode"/>
-          <w:rFonts w:ascii="Consolas" w:hAnsi="Consolas"/>
-          <w:i/>
-          <w:iCs/>
-          <w:color w:val="24292E"/>
-          <w:bdr w:val="none" w:sz="0" w:space="0" w:color="auto" w:frame="1"/>
-        </w:rPr>
-        <w:t>$ git push origin ma</w:t>
-      </w:r>
-      <w:r>
-        <w:rPr>
-          <w:rStyle w:val="HTMLCode"/>
-          <w:rFonts w:ascii="Consolas" w:hAnsi="Consolas"/>
-          <w:i/>
-          <w:iCs/>
-          <w:color w:val="24292E"/>
-          <w:bdr w:val="none" w:sz="0" w:space="0" w:color="auto" w:frame="1"/>
-        </w:rPr>
-        <w:t>ster</w:t>
+        <w:t>$ git push origin master</w:t>
       </w:r>
     </w:p>
     <w:p>
@@ -1203,6 +1438,100 @@
     </w:sectPr>
   </w:body>
 </w:document>
+</file>
+
+<file path=word/numbering.xml><?xml version="1.0" encoding="utf-8"?>
+<w:numbering xmlns:wpc="http://schemas.microsoft.com/office/word/2010/wordprocessingCanvas" xmlns:cx="http://schemas.microsoft.com/office/drawing/2014/chartex" xmlns:cx1="http://schemas.microsoft.com/office/drawing/2015/9/8/chartex" xmlns:cx2="http://schemas.microsoft.com/office/drawing/2015/10/21/chartex" xmlns:cx3="http://schemas.microsoft.com/office/drawing/2016/5/9/chartex" xmlns:cx4="http://schemas.microsoft.com/office/drawing/2016/5/10/chartex" xmlns:cx5="http://schemas.microsoft.com/office/drawing/2016/5/11/chartex" xmlns:cx6="http://schemas.microsoft.com/office/drawing/2016/5/12/chartex" xmlns:cx7="http://schemas.microsoft.com/office/drawing/2016/5/13/chartex" xmlns:cx8="http://schemas.microsoft.com/office/drawing/2016/5/14/chartex" xmlns:mc="http://schemas.openxmlformats.org/markup-compatibility/2006" xmlns:aink="http://schemas.microsoft.com/office/drawing/2016/ink" xmlns:am3d="http://schemas.microsoft.com/office/drawing/2017/model3d" xmlns:o="urn:schemas-microsoft-com:office:office" xmlns:r="http://schemas.openxmlformats.org/officeDocument/2006/relationships" xmlns:m="http://schemas.openxmlformats.org/officeDocument/2006/math" xmlns:v="urn:schemas-microsoft-com:vml" xmlns:wp14="http://schemas.microsoft.com/office/word/2010/wordprocessingDrawing" xmlns:wp="http://schemas.openxmlformats.org/drawingml/2006/wordprocessingDrawing" xmlns:w10="urn:schemas-microsoft-com:office:word" xmlns:w="http://schemas.openxmlformats.org/wordprocessingml/2006/main" xmlns:w14="http://schemas.microsoft.com/office/word/2010/wordml" xmlns:w15="http://schemas.microsoft.com/office/word/2012/wordml" xmlns:w16cex="http://schemas.microsoft.com/office/word/2018/wordml/cex" xmlns:w16cid="http://schemas.microsoft.com/office/word/2016/wordml/cid" xmlns:w16="http://schemas.microsoft.com/office/word/2018/wordml" xmlns:w16sdtdh="http://schemas.microsoft.com/office/word/2020/wordml/sdtdatahash" xmlns:w16se="http://schemas.microsoft.com/office/word/2015/wordml/symex" xmlns:wpg="http://schemas.microsoft.com/office/word/2010/wordprocessingGroup" xmlns:wpi="http://schemas.microsoft.com/office/word/2010/wordprocessingInk" xmlns:wne="http://schemas.microsoft.com/office/word/2006/wordml" xmlns:wps="http://schemas.microsoft.com/office/word/2010/wordprocessingShape" mc:Ignorable="w14 w15 w16se w16cid w16 w16cex w16sdtdh wp14">
+  <w:abstractNum w:abstractNumId="0" w15:restartNumberingAfterBreak="0">
+    <w:nsid w:val="36713D54"/>
+    <w:multiLevelType w:val="hybridMultilevel"/>
+    <w:tmpl w:val="FDC867EC"/>
+    <w:lvl w:ilvl="0" w:tplc="0409000F">
+      <w:start w:val="1"/>
+      <w:numFmt w:val="decimal"/>
+      <w:lvlText w:val="%1."/>
+      <w:lvlJc w:val="left"/>
+      <w:pPr>
+        <w:ind w:left="720" w:hanging="360"/>
+      </w:pPr>
+    </w:lvl>
+    <w:lvl w:ilvl="1" w:tplc="04090019" w:tentative="1">
+      <w:start w:val="1"/>
+      <w:numFmt w:val="lowerLetter"/>
+      <w:lvlText w:val="%2."/>
+      <w:lvlJc w:val="left"/>
+      <w:pPr>
+        <w:ind w:left="1440" w:hanging="360"/>
+      </w:pPr>
+    </w:lvl>
+    <w:lvl w:ilvl="2" w:tplc="0409001B" w:tentative="1">
+      <w:start w:val="1"/>
+      <w:numFmt w:val="lowerRoman"/>
+      <w:lvlText w:val="%3."/>
+      <w:lvlJc w:val="right"/>
+      <w:pPr>
+        <w:ind w:left="2160" w:hanging="180"/>
+      </w:pPr>
+    </w:lvl>
+    <w:lvl w:ilvl="3" w:tplc="0409000F" w:tentative="1">
+      <w:start w:val="1"/>
+      <w:numFmt w:val="decimal"/>
+      <w:lvlText w:val="%4."/>
+      <w:lvlJc w:val="left"/>
+      <w:pPr>
+        <w:ind w:left="2880" w:hanging="360"/>
+      </w:pPr>
+    </w:lvl>
+    <w:lvl w:ilvl="4" w:tplc="04090019" w:tentative="1">
+      <w:start w:val="1"/>
+      <w:numFmt w:val="lowerLetter"/>
+      <w:lvlText w:val="%5."/>
+      <w:lvlJc w:val="left"/>
+      <w:pPr>
+        <w:ind w:left="3600" w:hanging="360"/>
+      </w:pPr>
+    </w:lvl>
+    <w:lvl w:ilvl="5" w:tplc="0409001B" w:tentative="1">
+      <w:start w:val="1"/>
+      <w:numFmt w:val="lowerRoman"/>
+      <w:lvlText w:val="%6."/>
+      <w:lvlJc w:val="right"/>
+      <w:pPr>
+        <w:ind w:left="4320" w:hanging="180"/>
+      </w:pPr>
+    </w:lvl>
+    <w:lvl w:ilvl="6" w:tplc="0409000F" w:tentative="1">
+      <w:start w:val="1"/>
+      <w:numFmt w:val="decimal"/>
+      <w:lvlText w:val="%7."/>
+      <w:lvlJc w:val="left"/>
+      <w:pPr>
+        <w:ind w:left="5040" w:hanging="360"/>
+      </w:pPr>
+    </w:lvl>
+    <w:lvl w:ilvl="7" w:tplc="04090019" w:tentative="1">
+      <w:start w:val="1"/>
+      <w:numFmt w:val="lowerLetter"/>
+      <w:lvlText w:val="%8."/>
+      <w:lvlJc w:val="left"/>
+      <w:pPr>
+        <w:ind w:left="5760" w:hanging="360"/>
+      </w:pPr>
+    </w:lvl>
+    <w:lvl w:ilvl="8" w:tplc="0409001B" w:tentative="1">
+      <w:start w:val="1"/>
+      <w:numFmt w:val="lowerRoman"/>
+      <w:lvlText w:val="%9."/>
+      <w:lvlJc w:val="right"/>
+      <w:pPr>
+        <w:ind w:left="6480" w:hanging="180"/>
+      </w:pPr>
+    </w:lvl>
+  </w:abstractNum>
+  <w:num w:numId="1">
+    <w:abstractNumId w:val="0"/>
+  </w:num>
+</w:numbering>
 </file>
 
 <file path=word/styles.xml><?xml version="1.0" encoding="utf-8"?>
@@ -1758,6 +2087,17 @@
       <w:shd w:val="clear" w:color="auto" w:fill="E1DFDD"/>
     </w:rPr>
   </w:style>
+  <w:style w:type="paragraph" w:styleId="ListParagraph">
+    <w:name w:val="List Paragraph"/>
+    <w:basedOn w:val="Normal"/>
+    <w:uiPriority w:val="34"/>
+    <w:qFormat/>
+    <w:rsid w:val="00CE1703"/>
+    <w:pPr>
+      <w:ind w:left="720"/>
+      <w:contextualSpacing/>
+    </w:pPr>
+  </w:style>
 </w:styles>
 </file>
 

</xml_diff>